<commit_message>
updated projects, some education, and some wording here and there
</commit_message>
<xml_diff>
--- a/Arthur-Jenoudet-Resume.docx
+++ b/Arthur-Jenoudet-Resume.docx
@@ -234,7 +234,66 @@
           <w:bCs/>
           <w:color w:val="000000"/>
         </w:rPr>
-        <w:t xml:space="preserve"> • </w:t>
+        <w:t xml:space="preserve"> </w:t>
+      </w:r>
+      <w:bookmarkStart w:id="0" w:name="OLE_LINK25"/>
+      <w:bookmarkStart w:id="1" w:name="OLE_LINK26"/>
+      <w:r>
+        <w:rPr>
+          <w:rFonts w:ascii="Calibri" w:eastAsia="Calibri" w:hAnsi="Calibri" w:cs="Calibri"/>
+          <w:b/>
+          <w:bCs/>
+          <w:color w:val="000000"/>
+        </w:rPr>
+        <w:t>•</w:t>
+      </w:r>
+      <w:bookmarkEnd w:id="0"/>
+      <w:bookmarkEnd w:id="1"/>
+      <w:r>
+        <w:rPr>
+          <w:rFonts w:ascii="Calibri" w:eastAsia="Calibri" w:hAnsi="Calibri" w:cs="Calibri"/>
+          <w:b/>
+          <w:bCs/>
+          <w:color w:val="000000"/>
+        </w:rPr>
+        <w:t xml:space="preserve"> </w:t>
+      </w:r>
+      <w:hyperlink r:id="rId5" w:history="1">
+        <w:r>
+          <w:rPr>
+            <w:rStyle w:val="Hyperlink"/>
+            <w:rFonts w:ascii="Calibri" w:eastAsia="Calibri" w:hAnsi="Calibri" w:cs="Calibri"/>
+            <w:u w:val="none"/>
+          </w:rPr>
+          <w:t>jenoudet.github.io</w:t>
+        </w:r>
+      </w:hyperlink>
+      <w:r>
+        <w:rPr>
+          <w:rFonts w:ascii="Calibri" w:eastAsia="Calibri" w:hAnsi="Calibri" w:cs="Calibri"/>
+          <w:b/>
+          <w:bCs/>
+          <w:color w:val="000000"/>
+        </w:rPr>
+        <w:t xml:space="preserve"> </w:t>
+      </w:r>
+      <w:r>
+        <w:rPr>
+          <w:rFonts w:ascii="Calibri" w:eastAsia="Calibri" w:hAnsi="Calibri" w:cs="Calibri"/>
+          <w:b/>
+          <w:bCs/>
+          <w:color w:val="000000"/>
+        </w:rPr>
+        <w:t>•</w:t>
+      </w:r>
+      <w:r>
+        <w:rPr>
+          <w:rFonts w:ascii="Calibri" w:eastAsia="Calibri" w:hAnsi="Calibri" w:cs="Calibri"/>
+          <w:b/>
+          <w:bCs/>
+          <w:color w:val="000000"/>
+        </w:rPr>
+        <w:t xml:space="preserve"> </w:t>
       </w:r>
       <w:r>
         <w:rPr>
@@ -367,8 +426,8 @@
           </mc:Fallback>
         </mc:AlternateContent>
       </w:r>
-      <w:bookmarkStart w:id="0" w:name="OLE_LINK1"/>
-      <w:bookmarkStart w:id="1" w:name="OLE_LINK2"/>
+      <w:bookmarkStart w:id="2" w:name="OLE_LINK1"/>
+      <w:bookmarkStart w:id="3" w:name="OLE_LINK2"/>
       <w:r>
         <w:rPr>
           <w:rFonts w:ascii="Calibri" w:eastAsia="Calibri" w:hAnsi="Calibri" w:cs="Calibri"/>
@@ -380,8 +439,8 @@
         </w:rPr>
         <w:t>EDUCATION</w:t>
       </w:r>
-      <w:bookmarkEnd w:id="0"/>
-      <w:bookmarkEnd w:id="1"/>
+      <w:bookmarkEnd w:id="2"/>
+      <w:bookmarkEnd w:id="3"/>
       <w:r>
         <w:rPr>
           <w:rFonts w:ascii="Calibri" w:eastAsia="Calibri" w:hAnsi="Calibri" w:cs="Calibri"/>
@@ -592,7 +651,21 @@
           <w:rFonts w:ascii="Calibri" w:eastAsia="Calibri" w:hAnsi="Calibri" w:cs="Calibri"/>
           <w:color w:val="000000"/>
         </w:rPr>
-        <w:t xml:space="preserve">GPA: 4.0/4.0 </w:t>
+        <w:t xml:space="preserve">GPA: </w:t>
+      </w:r>
+      <w:r>
+        <w:rPr>
+          <w:rFonts w:ascii="Calibri" w:eastAsia="Calibri" w:hAnsi="Calibri" w:cs="Calibri"/>
+          <w:color w:val="000000"/>
+        </w:rPr>
+        <w:t>3.89</w:t>
+      </w:r>
+      <w:r>
+        <w:rPr>
+          <w:rFonts w:ascii="Calibri" w:eastAsia="Calibri" w:hAnsi="Calibri" w:cs="Calibri"/>
+          <w:color w:val="000000"/>
+        </w:rPr>
+        <w:t xml:space="preserve">/4.0 </w:t>
       </w:r>
     </w:p>
     <w:p>
@@ -638,7 +711,7 @@
           <w:rFonts w:ascii="Calibri" w:eastAsia="Calibri" w:hAnsi="Calibri" w:cs="Calibri"/>
           <w:color w:val="000000"/>
         </w:rPr>
-        <w:t>: Natural Language Processing, Advanced Artificial Intelligence.</w:t>
+        <w:t>: Natural Language Processing.</w:t>
       </w:r>
     </w:p>
     <w:p>
@@ -717,6 +790,13 @@
           <w:rFonts w:ascii="Calibri" w:eastAsia="Calibri" w:hAnsi="Calibri" w:cs="Calibri"/>
           <w:color w:val="000000"/>
         </w:rPr>
+        <w:t>, Software Engineering</w:t>
+      </w:r>
+      <w:r>
+        <w:rPr>
+          <w:rFonts w:ascii="Calibri" w:eastAsia="Calibri" w:hAnsi="Calibri" w:cs="Calibri"/>
+          <w:color w:val="000000"/>
+        </w:rPr>
         <w:t>.</w:t>
       </w:r>
     </w:p>
@@ -759,16 +839,15 @@
           <w:iCs/>
           <w:color w:val="000000"/>
         </w:rPr>
-        <w:tab/>
-      </w:r>
-      <w:r>
-        <w:rPr>
-          <w:rFonts w:ascii="Calibri" w:eastAsia="Calibri" w:hAnsi="Calibri" w:cs="Calibri"/>
-          <w:i/>
-          <w:iCs/>
-          <w:color w:val="000000"/>
-        </w:rPr>
-        <w:tab/>
+        <w:t xml:space="preserve">                             Sep 2016 - </w:t>
+      </w:r>
+      <w:r>
+        <w:rPr>
+          <w:rFonts w:ascii="Calibri" w:eastAsia="Calibri" w:hAnsi="Calibri" w:cs="Calibri"/>
+          <w:i/>
+          <w:iCs/>
+          <w:color w:val="000000"/>
+        </w:rPr>
         <w:t>May 2020</w:t>
       </w:r>
     </w:p>
@@ -1227,8 +1306,8 @@
           <w:szCs w:val="24"/>
         </w:rPr>
       </w:pPr>
-      <w:bookmarkStart w:id="2" w:name="OLE_LINK5"/>
-      <w:bookmarkStart w:id="3" w:name="OLE_LINK6"/>
+      <w:bookmarkStart w:id="4" w:name="OLE_LINK5"/>
+      <w:bookmarkStart w:id="5" w:name="OLE_LINK6"/>
       <w:r>
         <w:rPr>
           <w:rFonts w:ascii="Calibri" w:eastAsia="Calibri" w:hAnsi="Calibri" w:cs="Calibri"/>
@@ -1240,8 +1319,8 @@
         </w:rPr>
         <w:t>EXPERIENCE</w:t>
       </w:r>
-      <w:bookmarkEnd w:id="2"/>
-      <w:bookmarkEnd w:id="3"/>
+      <w:bookmarkEnd w:id="4"/>
+      <w:bookmarkEnd w:id="5"/>
       <w:r>
         <w:rPr>
           <w:rFonts w:ascii="Calibri" w:eastAsia="Calibri" w:hAnsi="Calibri" w:cs="Calibri"/>
@@ -1253,14 +1332,14 @@
         </w:rPr>
         <w:t xml:space="preserve">      </w:t>
       </w:r>
-      <w:bookmarkStart w:id="4" w:name="OLE_LINK13"/>
-      <w:bookmarkStart w:id="5" w:name="OLE_LINK14"/>
-      <w:bookmarkStart w:id="6" w:name="OLE_LINK11"/>
-      <w:bookmarkStart w:id="7" w:name="OLE_LINK12"/>
-      <w:bookmarkStart w:id="8" w:name="OLE_LINK7"/>
-      <w:bookmarkStart w:id="9" w:name="OLE_LINK8"/>
-      <w:bookmarkStart w:id="10" w:name="OLE_LINK9"/>
-      <w:bookmarkStart w:id="11" w:name="OLE_LINK10"/>
+      <w:bookmarkStart w:id="6" w:name="OLE_LINK13"/>
+      <w:bookmarkStart w:id="7" w:name="OLE_LINK14"/>
+      <w:bookmarkStart w:id="8" w:name="OLE_LINK11"/>
+      <w:bookmarkStart w:id="9" w:name="OLE_LINK12"/>
+      <w:bookmarkStart w:id="10" w:name="OLE_LINK7"/>
+      <w:bookmarkStart w:id="11" w:name="OLE_LINK8"/>
+      <w:bookmarkStart w:id="12" w:name="OLE_LINK9"/>
+      <w:bookmarkStart w:id="13" w:name="OLE_LINK10"/>
       <w:r>
         <w:rPr>
           <w:rFonts w:ascii="Calibri" w:eastAsia="Calibri" w:hAnsi="Calibri" w:cs="Calibri"/>
@@ -1314,8 +1393,8 @@
         </w:rPr>
         <w:t xml:space="preserve"> </w:t>
       </w:r>
-      <w:bookmarkEnd w:id="4"/>
-      <w:bookmarkEnd w:id="5"/>
+      <w:bookmarkEnd w:id="6"/>
+      <w:bookmarkEnd w:id="7"/>
     </w:p>
     <w:p>
       <w:pPr>
@@ -1359,8 +1438,8 @@
         <w:tab/>
         <w:t xml:space="preserve">  </w:t>
       </w:r>
-      <w:bookmarkStart w:id="12" w:name="OLE_LINK15"/>
-      <w:bookmarkStart w:id="13" w:name="OLE_LINK16"/>
+      <w:bookmarkStart w:id="14" w:name="OLE_LINK15"/>
+      <w:bookmarkStart w:id="15" w:name="OLE_LINK16"/>
       <w:r>
         <w:rPr>
           <w:rFonts w:ascii="Calibri" w:eastAsia="Calibri" w:hAnsi="Calibri" w:cs="Calibri"/>
@@ -1428,8 +1507,8 @@
         </w:rPr>
         <w:t>Sep 2019 – Dec 2019</w:t>
       </w:r>
-      <w:bookmarkEnd w:id="12"/>
-      <w:bookmarkEnd w:id="13"/>
+      <w:bookmarkEnd w:id="14"/>
+      <w:bookmarkEnd w:id="15"/>
     </w:p>
     <w:p>
       <w:pPr>
@@ -1440,10 +1519,10 @@
           <w:color w:val="000000"/>
         </w:rPr>
       </w:pPr>
-      <w:bookmarkStart w:id="14" w:name="OLE_LINK17"/>
-      <w:bookmarkStart w:id="15" w:name="OLE_LINK18"/>
-      <w:bookmarkEnd w:id="6"/>
-      <w:bookmarkEnd w:id="7"/>
+      <w:bookmarkStart w:id="16" w:name="OLE_LINK17"/>
+      <w:bookmarkStart w:id="17" w:name="OLE_LINK18"/>
+      <w:bookmarkEnd w:id="8"/>
+      <w:bookmarkEnd w:id="9"/>
       <w:r>
         <w:rPr>
           <w:rFonts w:ascii="Calibri" w:eastAsia="Calibri" w:hAnsi="Calibri" w:cs="Calibri"/>
@@ -1481,30 +1560,14 @@
           <w:rFonts w:ascii="Calibri" w:eastAsia="Calibri" w:hAnsi="Calibri" w:cs="Calibri"/>
           <w:color w:val="000000"/>
         </w:rPr>
-        <w:t xml:space="preserve">an </w:t>
-      </w:r>
-      <w:proofErr w:type="spellStart"/>
-      <w:r>
-        <w:rPr>
-          <w:rFonts w:ascii="Calibri" w:eastAsia="Calibri" w:hAnsi="Calibri" w:cs="Calibri"/>
-          <w:color w:val="000000"/>
-        </w:rPr>
-        <w:t>auto</w:t>
-      </w:r>
-      <w:r>
-        <w:rPr>
-          <w:rFonts w:ascii="Calibri" w:eastAsia="Calibri" w:hAnsi="Calibri" w:cs="Calibri"/>
-          <w:color w:val="000000"/>
-        </w:rPr>
-        <w:t>grader</w:t>
-      </w:r>
-      <w:proofErr w:type="spellEnd"/>
-      <w:r>
-        <w:rPr>
-          <w:rFonts w:ascii="Calibri" w:eastAsia="Calibri" w:hAnsi="Calibri" w:cs="Calibri"/>
-          <w:color w:val="000000"/>
-        </w:rPr>
-        <w:t xml:space="preserve"> for class projects in Python</w:t>
+        <w:t>an auto</w:t>
+      </w:r>
+      <w:r>
+        <w:rPr>
+          <w:rFonts w:ascii="Calibri" w:eastAsia="Calibri" w:hAnsi="Calibri" w:cs="Calibri"/>
+          <w:color w:val="000000"/>
+        </w:rPr>
+        <w:t>grader for class projects in Python</w:t>
       </w:r>
       <w:r>
         <w:rPr>
@@ -1635,8 +1698,8 @@
         <w:t xml:space="preserve"> autonomously on projects’ grading rubrics using general guidelines given by the professor reducing his involvement in the grading process by 90%. </w:t>
       </w:r>
     </w:p>
-    <w:bookmarkEnd w:id="14"/>
-    <w:bookmarkEnd w:id="15"/>
+    <w:bookmarkEnd w:id="16"/>
+    <w:bookmarkEnd w:id="17"/>
     <w:p>
       <w:pPr>
         <w:tabs>
@@ -1660,8 +1723,8 @@
         </w:rPr>
         <w:tab/>
       </w:r>
-      <w:bookmarkStart w:id="16" w:name="OLE_LINK19"/>
-      <w:bookmarkStart w:id="17" w:name="OLE_LINK20"/>
+      <w:bookmarkStart w:id="18" w:name="OLE_LINK19"/>
+      <w:bookmarkStart w:id="19" w:name="OLE_LINK20"/>
       <w:r>
         <w:rPr>
           <w:rFonts w:ascii="Calibri" w:eastAsia="Calibri" w:hAnsi="Calibri" w:cs="Calibri"/>
@@ -1846,55 +1909,7 @@
           <w:rFonts w:ascii="Calibri" w:eastAsia="Calibri" w:hAnsi="Calibri" w:cs="Calibri"/>
           <w:color w:val="000000"/>
         </w:rPr>
-        <w:t xml:space="preserve">Designed and implemented new document retrieval algorithms for </w:t>
-      </w:r>
-      <w:proofErr w:type="spellStart"/>
-      <w:r>
-        <w:rPr>
-          <w:rFonts w:ascii="Calibri" w:eastAsia="Calibri" w:hAnsi="Calibri" w:cs="Calibri"/>
-          <w:color w:val="000000"/>
-        </w:rPr>
-        <w:t>Talkwalker’s</w:t>
-      </w:r>
-      <w:proofErr w:type="spellEnd"/>
-      <w:r>
-        <w:rPr>
-          <w:rFonts w:ascii="Calibri" w:eastAsia="Calibri" w:hAnsi="Calibri" w:cs="Calibri"/>
-          <w:color w:val="000000"/>
-        </w:rPr>
-        <w:t xml:space="preserve"> AI document categorization engine using </w:t>
-      </w:r>
-      <w:proofErr w:type="spellStart"/>
-      <w:r>
-        <w:rPr>
-          <w:rFonts w:ascii="Calibri" w:eastAsia="Calibri" w:hAnsi="Calibri" w:cs="Calibri"/>
-          <w:color w:val="000000"/>
-        </w:rPr>
-        <w:t>XGBoost</w:t>
-      </w:r>
-      <w:proofErr w:type="spellEnd"/>
-      <w:r>
-        <w:rPr>
-          <w:rFonts w:ascii="Calibri" w:eastAsia="Calibri" w:hAnsi="Calibri" w:cs="Calibri"/>
-          <w:color w:val="000000"/>
-        </w:rPr>
-        <w:t xml:space="preserve"> to quantify improvements, and </w:t>
-      </w:r>
-      <w:proofErr w:type="spellStart"/>
-      <w:r>
-        <w:rPr>
-          <w:rFonts w:ascii="Calibri" w:eastAsia="Calibri" w:hAnsi="Calibri" w:cs="Calibri"/>
-          <w:color w:val="000000"/>
-        </w:rPr>
-        <w:t>ElasticSearch</w:t>
-      </w:r>
-      <w:proofErr w:type="spellEnd"/>
-      <w:r>
-        <w:rPr>
-          <w:rFonts w:ascii="Calibri" w:eastAsia="Calibri" w:hAnsi="Calibri" w:cs="Calibri"/>
-          <w:color w:val="000000"/>
-        </w:rPr>
-        <w:t xml:space="preserve"> to search and filter results, overall requiring 10% less human input to achieve the same </w:t>
+        <w:t xml:space="preserve">Designed and implemented new document retrieval algorithms for Talkwalker’s AI document categorization engine using XGBoost to quantify improvements, and ElasticSearch to search and filter results, overall requiring 10% less human input to achieve the same </w:t>
       </w:r>
       <w:r>
         <w:rPr>
@@ -1948,23 +1963,7 @@
           <w:rFonts w:ascii="Calibri" w:eastAsia="Calibri" w:hAnsi="Calibri" w:cs="Calibri"/>
           <w:color w:val="000000"/>
         </w:rPr>
-        <w:t xml:space="preserve"> for </w:t>
-      </w:r>
-      <w:proofErr w:type="spellStart"/>
-      <w:r>
-        <w:rPr>
-          <w:rFonts w:ascii="Calibri" w:eastAsia="Calibri" w:hAnsi="Calibri" w:cs="Calibri"/>
-          <w:color w:val="000000"/>
-        </w:rPr>
-        <w:t>Talkwalker’s</w:t>
-      </w:r>
-      <w:proofErr w:type="spellEnd"/>
-      <w:r>
-        <w:rPr>
-          <w:rFonts w:ascii="Calibri" w:eastAsia="Calibri" w:hAnsi="Calibri" w:cs="Calibri"/>
-          <w:color w:val="000000"/>
-        </w:rPr>
-        <w:t xml:space="preserve"> AI document categorization engine </w:t>
+        <w:t xml:space="preserve"> for Talkwalker’s AI document categorization engine </w:t>
       </w:r>
       <w:r>
         <w:rPr>
@@ -2078,8 +2077,8 @@
         <w:t>.</w:t>
       </w:r>
     </w:p>
-    <w:bookmarkEnd w:id="16"/>
-    <w:bookmarkEnd w:id="17"/>
+    <w:bookmarkEnd w:id="18"/>
+    <w:bookmarkEnd w:id="19"/>
     <w:p>
       <w:pPr>
         <w:tabs>
@@ -2103,8 +2102,8 @@
         </w:rPr>
         <w:tab/>
       </w:r>
-      <w:bookmarkStart w:id="18" w:name="OLE_LINK21"/>
-      <w:bookmarkStart w:id="19" w:name="OLE_LINK22"/>
+      <w:bookmarkStart w:id="20" w:name="OLE_LINK21"/>
+      <w:bookmarkStart w:id="21" w:name="OLE_LINK22"/>
       <w:r>
         <w:rPr>
           <w:rFonts w:ascii="Calibri" w:eastAsia="Calibri" w:hAnsi="Calibri" w:cs="Calibri"/>
@@ -2333,23 +2332,7 @@
           <w:rFonts w:ascii="Calibri" w:eastAsia="Calibri" w:hAnsi="Calibri" w:cs="Calibri"/>
           <w:color w:val="000000"/>
         </w:rPr>
-        <w:t xml:space="preserve"> an iOS application aimed at streamlining the social security paperwork of traveling French professionals using </w:t>
-      </w:r>
-      <w:proofErr w:type="spellStart"/>
-      <w:r>
-        <w:rPr>
-          <w:rFonts w:ascii="Calibri" w:eastAsia="Calibri" w:hAnsi="Calibri" w:cs="Calibri"/>
-          <w:color w:val="000000"/>
-        </w:rPr>
-        <w:t>Xcode</w:t>
-      </w:r>
-      <w:proofErr w:type="spellEnd"/>
-      <w:r>
-        <w:rPr>
-          <w:rFonts w:ascii="Calibri" w:eastAsia="Calibri" w:hAnsi="Calibri" w:cs="Calibri"/>
-          <w:color w:val="000000"/>
-        </w:rPr>
-        <w:t xml:space="preserve"> and Swift for front end mobile development alongside Google Firebase and its iOS SDK as backend and database service.</w:t>
+        <w:t xml:space="preserve"> an iOS application aimed at streamlining the social security paperwork of traveling French professionals using Xcode and Swift for front end mobile development alongside Google Firebase and its iOS SDK as backend and database service.</w:t>
       </w:r>
     </w:p>
     <w:p>
@@ -2555,14 +2538,35 @@
           <w:rFonts w:ascii="Calibri" w:eastAsia="Calibri" w:hAnsi="Calibri" w:cs="Calibri"/>
           <w:color w:val="000000"/>
         </w:rPr>
-        <w:t xml:space="preserve">Built a command line visualization tool to synthesize the findings of the debugging tool </w:t>
-      </w:r>
-      <w:r>
-        <w:rPr>
-          <w:rFonts w:ascii="Calibri" w:eastAsia="Calibri" w:hAnsi="Calibri" w:cs="Calibri"/>
-          <w:color w:val="000000"/>
-        </w:rPr>
-        <w:t xml:space="preserve">speeding up </w:t>
+        <w:t>Built a command line visualization tool to synthesize the findings of the debugging tool</w:t>
+      </w:r>
+      <w:r>
+        <w:rPr>
+          <w:rFonts w:ascii="Calibri" w:eastAsia="Calibri" w:hAnsi="Calibri" w:cs="Calibri"/>
+          <w:color w:val="000000"/>
+        </w:rPr>
+        <w:t>,</w:t>
+      </w:r>
+      <w:r>
+        <w:rPr>
+          <w:rFonts w:ascii="Calibri" w:eastAsia="Calibri" w:hAnsi="Calibri" w:cs="Calibri"/>
+          <w:color w:val="000000"/>
+        </w:rPr>
+        <w:t xml:space="preserve"> </w:t>
+      </w:r>
+      <w:r>
+        <w:rPr>
+          <w:rFonts w:ascii="Calibri" w:eastAsia="Calibri" w:hAnsi="Calibri" w:cs="Calibri"/>
+          <w:color w:val="000000"/>
+        </w:rPr>
+        <w:t>accelerating</w:t>
+      </w:r>
+      <w:r>
+        <w:rPr>
+          <w:rFonts w:ascii="Calibri" w:eastAsia="Calibri" w:hAnsi="Calibri" w:cs="Calibri"/>
+          <w:color w:val="000000"/>
+        </w:rPr>
+        <w:t xml:space="preserve"> </w:t>
       </w:r>
       <w:r>
         <w:rPr>
@@ -2604,8 +2608,8 @@
         </w:rPr>
         <w:t>Used Maven for compilation of project and Jenkins for continuous integration</w:t>
       </w:r>
-      <w:bookmarkEnd w:id="18"/>
-      <w:bookmarkEnd w:id="19"/>
+      <w:bookmarkEnd w:id="20"/>
+      <w:bookmarkEnd w:id="21"/>
       <w:r>
         <w:rPr>
           <w:rFonts w:ascii="Calibri" w:eastAsia="Calibri" w:hAnsi="Calibri" w:cs="Calibri"/>
@@ -2613,11 +2617,11 @@
         </w:rPr>
         <w:t>.</w:t>
       </w:r>
-      <w:bookmarkEnd w:id="8"/>
-      <w:bookmarkEnd w:id="9"/>
+      <w:bookmarkEnd w:id="10"/>
+      <w:bookmarkEnd w:id="11"/>
     </w:p>
-    <w:bookmarkEnd w:id="10"/>
-    <w:bookmarkEnd w:id="11"/>
+    <w:bookmarkEnd w:id="12"/>
+    <w:bookmarkEnd w:id="13"/>
     <w:p>
       <w:pPr>
         <w:pBdr>
@@ -2650,34 +2654,44 @@
         </w:rPr>
         <w:t xml:space="preserve">      </w:t>
       </w:r>
-      <w:r>
-        <w:rPr>
-          <w:rFonts w:ascii="Calibri" w:eastAsia="Calibri" w:hAnsi="Calibri" w:cs="Calibri"/>
-          <w:b/>
-          <w:bCs/>
-          <w:color w:val="000000"/>
-          <w:sz w:val="24"/>
-          <w:szCs w:val="24"/>
-        </w:rPr>
-        <w:t>INSTACLONE</w:t>
-      </w:r>
-      <w:r>
-        <w:rPr>
-          <w:rFonts w:ascii="Calibri" w:eastAsia="Calibri" w:hAnsi="Calibri" w:cs="Calibri"/>
-          <w:b/>
-          <w:bCs/>
-          <w:color w:val="000000"/>
-          <w:sz w:val="24"/>
-          <w:szCs w:val="24"/>
-        </w:rPr>
-        <w:t xml:space="preserve">: </w:t>
-      </w:r>
-      <w:r>
-        <w:rPr>
-          <w:rFonts w:ascii="Calibri" w:eastAsia="Calibri" w:hAnsi="Calibri" w:cs="Calibri"/>
-          <w:color w:val="000000"/>
-        </w:rPr>
-        <w:t>Implemented an Instagram clone based on a Python Flask backend controller</w:t>
+      <w:hyperlink r:id="rId6" w:history="1">
+        <w:r>
+          <w:rPr>
+            <w:rStyle w:val="Hyperlink"/>
+            <w:rFonts w:ascii="Calibri" w:eastAsia="Calibri" w:hAnsi="Calibri" w:cs="Calibri"/>
+            <w:b/>
+            <w:bCs/>
+            <w:sz w:val="24"/>
+            <w:szCs w:val="24"/>
+            <w:u w:val="none"/>
+          </w:rPr>
+          <w:t>LLVML</w:t>
+        </w:r>
+      </w:hyperlink>
+      <w:r>
+        <w:rPr>
+          <w:rFonts w:ascii="Calibri" w:eastAsia="Calibri" w:hAnsi="Calibri" w:cs="Calibri"/>
+          <w:b/>
+          <w:bCs/>
+          <w:color w:val="000000"/>
+          <w:sz w:val="24"/>
+          <w:szCs w:val="24"/>
+        </w:rPr>
+        <w:t>:</w:t>
+      </w:r>
+      <w:r>
+        <w:rPr>
+          <w:rFonts w:ascii="Calibri" w:eastAsia="Calibri" w:hAnsi="Calibri" w:cs="Calibri"/>
+          <w:color w:val="000000"/>
+        </w:rPr>
+        <w:t xml:space="preserve"> </w:t>
+      </w:r>
+      <w:r>
+        <w:rPr>
+          <w:rFonts w:ascii="Calibri" w:eastAsia="Calibri" w:hAnsi="Calibri" w:cs="Calibri"/>
+          <w:color w:val="000000"/>
+        </w:rPr>
+        <w:t>Designed and implemented a Machine Learning pipeline to predict the optimal unroll.</w:t>
       </w:r>
     </w:p>
     <w:p>
@@ -2694,35 +2708,14 @@
           <w:rFonts w:ascii="Calibri" w:eastAsia="Calibri" w:hAnsi="Calibri" w:cs="Calibri"/>
           <w:color w:val="000000"/>
         </w:rPr>
-        <w:t>using a REST API.</w:t>
-      </w:r>
-      <w:r>
-        <w:rPr>
-          <w:rFonts w:ascii="Calibri" w:eastAsia="Calibri" w:hAnsi="Calibri" w:cs="Calibri"/>
-          <w:color w:val="000000"/>
-        </w:rPr>
-        <w:t xml:space="preserve"> Backend communicated with a MySQL database.</w:t>
-      </w:r>
-      <w:r>
-        <w:rPr>
-          <w:rFonts w:ascii="Calibri" w:eastAsia="Calibri" w:hAnsi="Calibri" w:cs="Calibri"/>
-          <w:color w:val="000000"/>
-        </w:rPr>
-        <w:t xml:space="preserve"> Built the frontend in ReactJS</w:t>
-      </w:r>
-      <w:r>
-        <w:rPr>
-          <w:rFonts w:ascii="Calibri" w:eastAsia="Calibri" w:hAnsi="Calibri" w:cs="Calibri"/>
-          <w:color w:val="000000"/>
-        </w:rPr>
-        <w:t xml:space="preserve"> </w:t>
-      </w:r>
-      <w:r>
-        <w:rPr>
-          <w:rFonts w:ascii="Calibri" w:eastAsia="Calibri" w:hAnsi="Calibri" w:cs="Calibri"/>
-          <w:color w:val="000000"/>
-        </w:rPr>
-        <w:t>and published the project on AWS.</w:t>
+        <w:t>factor of a loop in LLVM. Focused on the Feature Extraction step of the pipeline. Our Neural Network predicted the top two unroll factors in over 95% of cases</w:t>
+      </w:r>
+      <w:r>
+        <w:rPr>
+          <w:rFonts w:ascii="Calibri" w:eastAsia="Calibri" w:hAnsi="Calibri" w:cs="Calibri"/>
+          <w:color w:val="000000"/>
+        </w:rPr>
+        <w:t>.</w:t>
       </w:r>
     </w:p>
     <w:p>
@@ -2732,21 +2725,46 @@
         <w:rPr>
           <w:rFonts w:ascii="Calibri" w:eastAsia="Calibri" w:hAnsi="Calibri" w:cs="Calibri"/>
           <w:color w:val="000000"/>
-          <w:sz w:val="24"/>
-          <w:szCs w:val="24"/>
         </w:rPr>
       </w:pPr>
-      <w:r>
-        <w:rPr>
-          <w:rFonts w:ascii="Calibri" w:eastAsia="Calibri" w:hAnsi="Calibri" w:cs="Calibri"/>
-          <w:b/>
-          <w:bCs/>
-          <w:color w:val="000000"/>
-          <w:sz w:val="24"/>
-          <w:szCs w:val="24"/>
-        </w:rPr>
-        <w:t>MAPREDUCE SERVER</w:t>
-      </w:r>
+      <w:hyperlink r:id="rId7" w:history="1">
+        <w:r>
+          <w:rPr>
+            <w:rStyle w:val="Hyperlink"/>
+            <w:rFonts w:ascii="Calibri" w:eastAsia="Calibri" w:hAnsi="Calibri" w:cs="Calibri"/>
+            <w:b/>
+            <w:bCs/>
+            <w:sz w:val="24"/>
+            <w:szCs w:val="24"/>
+            <w:u w:val="none"/>
+          </w:rPr>
+          <w:t>Various NLP</w:t>
+        </w:r>
+        <w:r>
+          <w:rPr>
+            <w:rStyle w:val="Hyperlink"/>
+            <w:rFonts w:ascii="Calibri" w:eastAsia="Calibri" w:hAnsi="Calibri" w:cs="Calibri"/>
+            <w:b/>
+            <w:bCs/>
+            <w:sz w:val="24"/>
+            <w:szCs w:val="24"/>
+            <w:u w:val="none"/>
+          </w:rPr>
+          <w:t xml:space="preserve"> </w:t>
+        </w:r>
+        <w:r>
+          <w:rPr>
+            <w:rStyle w:val="Hyperlink"/>
+            <w:rFonts w:ascii="Calibri" w:eastAsia="Calibri" w:hAnsi="Calibri" w:cs="Calibri"/>
+            <w:b/>
+            <w:bCs/>
+            <w:sz w:val="24"/>
+            <w:szCs w:val="24"/>
+            <w:u w:val="none"/>
+          </w:rPr>
+          <w:t>tasks</w:t>
+        </w:r>
+      </w:hyperlink>
       <w:r>
         <w:rPr>
           <w:rFonts w:ascii="Calibri" w:eastAsia="Calibri" w:hAnsi="Calibri" w:cs="Calibri"/>
@@ -2761,63 +2779,42 @@
           <w:rFonts w:ascii="Calibri" w:eastAsia="Calibri" w:hAnsi="Calibri" w:cs="Calibri"/>
           <w:color w:val="000000"/>
         </w:rPr>
-        <w:t>Implemented a MapReduce server</w:t>
-      </w:r>
-      <w:r>
-        <w:rPr>
-          <w:rFonts w:ascii="Calibri" w:eastAsia="Calibri" w:hAnsi="Calibri" w:cs="Calibri"/>
-          <w:color w:val="000000"/>
-        </w:rPr>
-        <w:t xml:space="preserve"> capable of processing an arbitrary number of files</w:t>
-      </w:r>
-      <w:r>
-        <w:rPr>
-          <w:rFonts w:ascii="Calibri" w:eastAsia="Calibri" w:hAnsi="Calibri" w:cs="Calibri"/>
-          <w:color w:val="000000"/>
-        </w:rPr>
-        <w:t xml:space="preserve"> in Pytho</w:t>
-      </w:r>
-      <w:r>
-        <w:rPr>
-          <w:rFonts w:ascii="Calibri" w:eastAsia="Calibri" w:hAnsi="Calibri" w:cs="Calibri"/>
-          <w:color w:val="000000"/>
-        </w:rPr>
-        <w:t>n. U</w:t>
-      </w:r>
-      <w:r>
-        <w:rPr>
-          <w:rFonts w:ascii="Calibri" w:eastAsia="Calibri" w:hAnsi="Calibri" w:cs="Calibri"/>
-          <w:color w:val="000000"/>
-        </w:rPr>
-        <w:t>s</w:t>
-      </w:r>
-      <w:r>
-        <w:rPr>
-          <w:rFonts w:ascii="Calibri" w:eastAsia="Calibri" w:hAnsi="Calibri" w:cs="Calibri"/>
-          <w:color w:val="000000"/>
-        </w:rPr>
-        <w:t xml:space="preserve">ed </w:t>
-      </w:r>
-      <w:r>
-        <w:rPr>
-          <w:rFonts w:ascii="Calibri" w:eastAsia="Calibri" w:hAnsi="Calibri" w:cs="Calibri"/>
-          <w:color w:val="000000"/>
-        </w:rPr>
-        <w:t xml:space="preserve">one master controller </w:t>
-      </w:r>
-      <w:r>
-        <w:rPr>
-          <w:rFonts w:ascii="Calibri" w:eastAsia="Calibri" w:hAnsi="Calibri" w:cs="Calibri"/>
-          <w:color w:val="000000"/>
-        </w:rPr>
-        <w:t>and an arbitrary number of workers</w:t>
-      </w:r>
-      <w:r>
-        <w:rPr>
-          <w:rFonts w:ascii="Calibri" w:eastAsia="Calibri" w:hAnsi="Calibri" w:cs="Calibri"/>
-          <w:color w:val="000000"/>
-        </w:rPr>
-        <w:t xml:space="preserve"> communicating through a REST API using Python socket and thread libraries extensively.</w:t>
+        <w:t>Implemented three different Machine Learning models to tackle the </w:t>
+      </w:r>
+      <w:r>
+        <w:rPr>
+          <w:rFonts w:ascii="Calibri" w:eastAsia="Calibri" w:hAnsi="Calibri" w:cs="Calibri"/>
+          <w:color w:val="000000"/>
+        </w:rPr>
+        <w:t>CommonsenseQA</w:t>
+      </w:r>
+      <w:r>
+        <w:rPr>
+          <w:rFonts w:ascii="Calibri" w:eastAsia="Calibri" w:hAnsi="Calibri" w:cs="Calibri"/>
+          <w:color w:val="000000"/>
+        </w:rPr>
+        <w:t> problem, a general </w:t>
+      </w:r>
+      <w:r>
+        <w:rPr>
+          <w:rFonts w:ascii="Calibri" w:eastAsia="Calibri" w:hAnsi="Calibri" w:cs="Calibri"/>
+          <w:color w:val="000000"/>
+        </w:rPr>
+        <w:t>Conversational Entailment</w:t>
+      </w:r>
+      <w:r>
+        <w:rPr>
+          <w:rFonts w:ascii="Calibri" w:eastAsia="Calibri" w:hAnsi="Calibri" w:cs="Calibri"/>
+          <w:color w:val="000000"/>
+        </w:rPr>
+        <w:t> problem, and an Everyday Actions in Text (EAT) problem</w:t>
+      </w:r>
+      <w:r>
+        <w:rPr>
+          <w:rFonts w:ascii="Calibri" w:eastAsia="Calibri" w:hAnsi="Calibri" w:cs="Calibri"/>
+          <w:color w:val="000000"/>
+        </w:rPr>
+        <w:t>.</w:t>
       </w:r>
     </w:p>
     <w:p>
@@ -3004,7 +3001,7 @@
         </w:rPr>
         <w:t xml:space="preserve"> (</w:t>
       </w:r>
-      <w:hyperlink r:id="rId5" w:history="1">
+      <w:hyperlink r:id="rId8" w:history="1">
         <w:r>
           <w:rPr>
             <w:rStyle w:val="Hyperlink"/>
@@ -3048,7 +3045,15 @@
           <w:rFonts w:ascii="Calibri" w:eastAsia="Calibri" w:hAnsi="Calibri" w:cs="Calibri"/>
         </w:rPr>
         <w:tab/>
-        <w:t xml:space="preserve">        Sep 2016 – May 2020</w:t>
+        <w:t xml:space="preserve">        </w:t>
+      </w:r>
+      <w:r>
+        <w:rPr>
+          <w:rFonts w:ascii="Calibri" w:eastAsia="Calibri" w:hAnsi="Calibri" w:cs="Calibri"/>
+          <w:i/>
+          <w:iCs/>
+        </w:rPr>
+        <w:t>Sep 2016 – May 2020</w:t>
       </w:r>
     </w:p>
     <w:p>
@@ -3080,7 +3085,13 @@
         <w:rPr>
           <w:rFonts w:ascii="Calibri" w:eastAsia="Calibri" w:hAnsi="Calibri" w:cs="Calibri"/>
         </w:rPr>
-        <w:t>In charge of all organizational matters pertaining to the ski team</w:t>
+        <w:t>Oversaw</w:t>
+      </w:r>
+      <w:r>
+        <w:rPr>
+          <w:rFonts w:ascii="Calibri" w:eastAsia="Calibri" w:hAnsi="Calibri" w:cs="Calibri"/>
+        </w:rPr>
+        <w:t xml:space="preserve"> all organizational matters pertaining to the ski team</w:t>
       </w:r>
       <w:r>
         <w:rPr>
@@ -3141,7 +3152,28 @@
           <w:rFonts w:ascii="Calibri" w:eastAsia="Calibri" w:hAnsi="Calibri" w:cs="Calibri"/>
           <w:color w:val="000000"/>
         </w:rPr>
-        <w:t>Financially stabilized the club through new revenue streams and cost saving measures.</w:t>
+        <w:t>Stabilized</w:t>
+      </w:r>
+      <w:r>
+        <w:rPr>
+          <w:rFonts w:ascii="Calibri" w:eastAsia="Calibri" w:hAnsi="Calibri" w:cs="Calibri"/>
+          <w:color w:val="000000"/>
+        </w:rPr>
+        <w:t xml:space="preserve"> the club</w:t>
+      </w:r>
+      <w:r>
+        <w:rPr>
+          <w:rFonts w:ascii="Calibri" w:eastAsia="Calibri" w:hAnsi="Calibri" w:cs="Calibri"/>
+          <w:color w:val="000000"/>
+        </w:rPr>
+        <w:t xml:space="preserve">’s financials </w:t>
+      </w:r>
+      <w:r>
+        <w:rPr>
+          <w:rFonts w:ascii="Calibri" w:eastAsia="Calibri" w:hAnsi="Calibri" w:cs="Calibri"/>
+          <w:color w:val="000000"/>
+        </w:rPr>
+        <w:t>through new revenue streams and cost saving measures.</w:t>
       </w:r>
     </w:p>
     <w:p>
@@ -3355,7 +3387,6 @@
         </w:rPr>
         <w:t xml:space="preserve">Java, SQL, </w:t>
       </w:r>
-      <w:proofErr w:type="spellStart"/>
       <w:r>
         <w:rPr>
           <w:rFonts w:ascii="Calibri" w:eastAsia="Calibri" w:hAnsi="Calibri" w:cs="Calibri"/>
@@ -3366,14 +3397,7 @@
         <w:rPr>
           <w:rFonts w:ascii="Calibri" w:eastAsia="Calibri" w:hAnsi="Calibri" w:cs="Calibri"/>
         </w:rPr>
-        <w:t>Caml</w:t>
-      </w:r>
-      <w:proofErr w:type="spellEnd"/>
-      <w:r>
-        <w:rPr>
-          <w:rFonts w:ascii="Calibri" w:eastAsia="Calibri" w:hAnsi="Calibri" w:cs="Calibri"/>
-        </w:rPr>
-        <w:t xml:space="preserve">, </w:t>
+        <w:t xml:space="preserve">Caml, </w:t>
       </w:r>
       <w:r>
         <w:rPr>
@@ -3856,7 +3880,6 @@
   <w:style w:type="character" w:default="1" w:styleId="DefaultParagraphFont">
     <w:name w:val="Default Paragraph Font"/>
     <w:uiPriority w:val="1"/>
-    <w:semiHidden/>
     <w:unhideWhenUsed/>
   </w:style>
   <w:style w:type="table" w:default="1" w:styleId="TableNormal">
@@ -3951,6 +3974,18 @@
         <w:insideV w:val="single" w:sz="4" w:space="0" w:color="auto"/>
       </w:tblBorders>
     </w:tblPr>
+  </w:style>
+  <w:style w:type="character" w:styleId="FollowedHyperlink">
+    <w:name w:val="FollowedHyperlink"/>
+    <w:basedOn w:val="DefaultParagraphFont"/>
+    <w:uiPriority w:val="99"/>
+    <w:semiHidden/>
+    <w:unhideWhenUsed/>
+    <w:rsid w:val="00B31B7A"/>
+    <w:rPr>
+      <w:color w:val="954F72" w:themeColor="followedHyperlink"/>
+      <w:u w:val="single"/>
+    </w:rPr>
   </w:style>
 </w:styles>
 </file>

</xml_diff>